<commit_message>
update docs with new style
</commit_message>
<xml_diff>
--- a/docx/affichage_lutte_contre_harcelement_sexuel.docx
+++ b/docx/affichage_lutte_contre_harcelement_sexuel.docx
@@ -18,8 +18,8 @@
         <w:tblLook w:val="04A0" w:firstRow="1" w:lastRow="0" w:firstColumn="1" w:lastColumn="0" w:noHBand="0" w:noVBand="1"/>
       </w:tblPr>
       <w:tblGrid>
-        <w:gridCol w:w="4814"/>
-        <w:gridCol w:w="4813"/>
+        <w:gridCol w:w="4706"/>
+        <w:gridCol w:w="4705"/>
       </w:tblGrid>
       <w:tr>
         <w:tc>
@@ -85,8 +85,8 @@
         <w:tblLook w:val="04A0" w:firstRow="1" w:lastRow="0" w:firstColumn="1" w:lastColumn="0" w:noHBand="0" w:noVBand="1"/>
       </w:tblPr>
       <w:tblGrid>
-        <w:gridCol w:w="4814"/>
-        <w:gridCol w:w="4813"/>
+        <w:gridCol w:w="4698"/>
+        <w:gridCol w:w="4703"/>
       </w:tblGrid>
       <w:tr>
         <w:tc>
@@ -96,14 +96,12 @@
           </w:tcPr>
           <w:p>
             <w:pPr>
-              <w:pStyle w:val="Titre1"/>
-            </w:pPr>
-            <w:bookmarkStart w:id="0" w:name="_GoBack"/>
+              <w:pStyle w:val="Titre2"/>
+            </w:pPr>
             <w:r>
               <w:t>LUTTE CONTRE LE HARCELEMENT SEXUEL</w:t>
             </w:r>
           </w:p>
-          <w:bookmarkEnd w:id="0"/>
           <w:p>
             <w:pPr>
               <w:shd w:val="clear" w:color="auto" w:fill="FFFFFF"/>
@@ -150,7 +148,7 @@
           </w:tcPr>
           <w:p>
             <w:pPr>
-              <w:pStyle w:val="Titre2"/>
+              <w:pStyle w:val="Titre3"/>
             </w:pPr>
             <w:r>
               <w:t xml:space="preserve">Article </w:t>
@@ -582,7 +580,7 @@
           </w:tcPr>
           <w:p>
             <w:pPr>
-              <w:pStyle w:val="Titre2"/>
+              <w:pStyle w:val="Titre3"/>
             </w:pPr>
             <w:r>
               <w:t>Salarié, stagiaire, candidat, vous pensez être victime de harcèlement sexuel ?</w:t>
@@ -886,10 +884,15 @@
           </w:p>
           <w:p>
             <w:pPr>
-              <w:pStyle w:val="Titre2"/>
-            </w:pPr>
-            <w:r>
-              <w:t>Pour agir en justice, Vous pouvez :</w:t>
+              <w:pStyle w:val="Titre3"/>
+            </w:pPr>
+            <w:r>
+              <w:t>Pour agir en justice, Vous po</w:t>
+            </w:r>
+            <w:bookmarkStart w:id="0" w:name="_GoBack"/>
+            <w:bookmarkEnd w:id="0"/>
+            <w:r>
+              <w:t>uvez :</w:t>
             </w:r>
           </w:p>
           <w:p>
@@ -1536,20 +1539,44 @@
     <w:uiPriority w:val="9"/>
     <w:unhideWhenUsed/>
     <w:qFormat/>
-    <w:rsid w:val="008A66A8"/>
+    <w:rsid w:val="00574EC6"/>
     <w:pPr>
       <w:tabs>
         <w:tab w:val="left" w:pos="225"/>
       </w:tabs>
-      <w:jc w:val="both"/>
+      <w:jc w:val="center"/>
       <w:outlineLvl w:val="1"/>
     </w:pPr>
     <w:rPr>
       <w:rFonts w:ascii="Open Sans" w:hAnsi="Open Sans"/>
       <w:b/>
+      <w:sz w:val="22"/>
+      <w:szCs w:val="18"/>
+    </w:rPr>
+  </w:style>
+  <w:style w:type="paragraph" w:styleId="Titre3">
+    <w:name w:val="heading 3"/>
+    <w:basedOn w:val="Normal"/>
+    <w:next w:val="Normal"/>
+    <w:link w:val="Titre3Car"/>
+    <w:uiPriority w:val="9"/>
+    <w:unhideWhenUsed/>
+    <w:qFormat/>
+    <w:rsid w:val="00574EC6"/>
+    <w:pPr>
+      <w:keepNext/>
+      <w:keepLines/>
+      <w:spacing w:before="40"/>
+      <w:jc w:val="both"/>
+      <w:outlineLvl w:val="2"/>
+    </w:pPr>
+    <w:rPr>
+      <w:rFonts w:ascii="Open Sans" w:eastAsiaTheme="majorEastAsia" w:hAnsi="Open Sans" w:cs="Mangal"/>
+      <w:b/>
       <w:i/>
+      <w:color w:val="auto"/>
       <w:sz w:val="18"/>
-      <w:szCs w:val="18"/>
+      <w:szCs w:val="21"/>
     </w:rPr>
   </w:style>
   <w:style w:type="character" w:default="1" w:styleId="Policepardfaut">
@@ -1655,13 +1682,12 @@
     <w:basedOn w:val="Policepardfaut"/>
     <w:link w:val="Titre2"/>
     <w:uiPriority w:val="9"/>
-    <w:rsid w:val="008A66A8"/>
+    <w:rsid w:val="00574EC6"/>
     <w:rPr>
       <w:rFonts w:ascii="Open Sans" w:hAnsi="Open Sans"/>
       <w:b/>
-      <w:i/>
       <w:color w:val="00000A"/>
-      <w:sz w:val="18"/>
+      <w:sz w:val="22"/>
       <w:szCs w:val="18"/>
     </w:rPr>
   </w:style>
@@ -1677,6 +1703,20 @@
       <w:color w:val="00000A"/>
       <w:sz w:val="22"/>
       <w:szCs w:val="18"/>
+    </w:rPr>
+  </w:style>
+  <w:style w:type="character" w:customStyle="1" w:styleId="Titre3Car">
+    <w:name w:val="Titre 3 Car"/>
+    <w:basedOn w:val="Policepardfaut"/>
+    <w:link w:val="Titre3"/>
+    <w:uiPriority w:val="9"/>
+    <w:rsid w:val="00574EC6"/>
+    <w:rPr>
+      <w:rFonts w:ascii="Open Sans" w:eastAsiaTheme="majorEastAsia" w:hAnsi="Open Sans" w:cs="Mangal"/>
+      <w:b/>
+      <w:i/>
+      <w:sz w:val="18"/>
+      <w:szCs w:val="21"/>
     </w:rPr>
   </w:style>
 </w:styles>
@@ -1941,4 +1981,16 @@
     </a:ext>
   </a:extLst>
 </a:theme>
+</file>
+
+<file path=customXml/item1.xml><?xml version="1.0" encoding="utf-8"?>
+<b:Sources xmlns:b="http://schemas.openxmlformats.org/officeDocument/2006/bibliography" xmlns="http://schemas.openxmlformats.org/officeDocument/2006/bibliography" SelectedStyle="\APASixthEditionOfficeOnline.xsl" StyleName="APA" Version="6"/>
+</file>
+
+<file path=customXml/itemProps1.xml><?xml version="1.0" encoding="utf-8"?>
+<ds:datastoreItem xmlns:ds="http://schemas.openxmlformats.org/officeDocument/2006/customXml" ds:itemID="{D61D39D4-D3DE-403A-B724-434768A0CBAE}">
+  <ds:schemaRefs>
+    <ds:schemaRef ds:uri="http://schemas.openxmlformats.org/officeDocument/2006/bibliography"/>
+  </ds:schemaRefs>
+</ds:datastoreItem>
 </file>
</xml_diff>